<commit_message>
changed test class and modified class diagram and sequence diagram
</commit_message>
<xml_diff>
--- a/Amendment.docx
+++ b/Amendment.docx
@@ -144,7 +144,6 @@
     <w:p>
       <w:pPr>
         <w:rPr>
-          <w:rFonts w:hint="eastAsia"/>
           <w:szCs w:val="20"/>
         </w:rPr>
       </w:pPr>
@@ -174,7 +173,27 @@
         <w:rPr>
           <w:szCs w:val="20"/>
         </w:rPr>
-        <w:t xml:space="preserve">- Add List&lt;Integer&gt; to return of </w:t>
+        <w:t xml:space="preserve">- Add </w:t>
+      </w:r>
+      <w:proofErr w:type="spellStart"/>
+      <w:r>
+        <w:rPr>
+          <w:szCs w:val="20"/>
+        </w:rPr>
+        <w:t>Array</w:t>
+      </w:r>
+      <w:r>
+        <w:rPr>
+          <w:szCs w:val="20"/>
+        </w:rPr>
+        <w:t>List</w:t>
+      </w:r>
+      <w:proofErr w:type="spellEnd"/>
+      <w:r>
+        <w:rPr>
+          <w:szCs w:val="20"/>
+        </w:rPr>
+        <w:t xml:space="preserve">&lt;Integer&gt; to return of </w:t>
       </w:r>
       <w:proofErr w:type="spellStart"/>
       <w:proofErr w:type="gramStart"/>
@@ -202,7 +221,6 @@
     <w:p>
       <w:pPr>
         <w:rPr>
-          <w:rFonts w:hint="eastAsia"/>
           <w:szCs w:val="20"/>
         </w:rPr>
       </w:pPr>
@@ -280,7 +298,6 @@
     <w:p>
       <w:pPr>
         <w:rPr>
-          <w:rFonts w:hint="eastAsia"/>
           <w:szCs w:val="20"/>
         </w:rPr>
       </w:pPr>
@@ -343,7 +360,6 @@
     <w:p>
       <w:pPr>
         <w:rPr>
-          <w:rFonts w:hint="eastAsia"/>
           <w:szCs w:val="20"/>
         </w:rPr>
       </w:pPr>
@@ -420,7 +436,6 @@
     <w:p>
       <w:pPr>
         <w:rPr>
-          <w:rFonts w:hint="eastAsia"/>
           <w:szCs w:val="20"/>
         </w:rPr>
       </w:pPr>
@@ -440,6 +455,135 @@
       </w:pPr>
       <w:r>
         <w:rPr>
+          <w:rFonts w:hint="eastAsia"/>
+          <w:szCs w:val="20"/>
+        </w:rPr>
+        <w:t>-</w:t>
+      </w:r>
+      <w:r>
+        <w:rPr>
+          <w:szCs w:val="20"/>
+        </w:rPr>
+        <w:t xml:space="preserve"> Change return type of </w:t>
+      </w:r>
+      <w:proofErr w:type="gramStart"/>
+      <w:r>
+        <w:rPr>
+          <w:szCs w:val="20"/>
+        </w:rPr>
+        <w:t>calculate(</w:t>
+      </w:r>
+      <w:proofErr w:type="gramEnd"/>
+      <w:r>
+        <w:rPr>
+          <w:szCs w:val="20"/>
+        </w:rPr>
+        <w:t xml:space="preserve">) </w:t>
+      </w:r>
+      <w:r>
+        <w:rPr>
+          <w:szCs w:val="20"/>
+        </w:rPr>
+        <w:t xml:space="preserve">and matching() </w:t>
+      </w:r>
+      <w:r>
+        <w:rPr>
+          <w:szCs w:val="20"/>
+        </w:rPr>
+        <w:t xml:space="preserve">method in </w:t>
+      </w:r>
+      <w:proofErr w:type="spellStart"/>
+      <w:r>
+        <w:rPr>
+          <w:szCs w:val="20"/>
+        </w:rPr>
+        <w:t>OverallCal</w:t>
+      </w:r>
+      <w:proofErr w:type="spellEnd"/>
+      <w:r>
+        <w:rPr>
+          <w:szCs w:val="20"/>
+        </w:rPr>
+        <w:t xml:space="preserve"> Class </w:t>
+      </w:r>
+      <w:proofErr w:type="spellStart"/>
+      <w:r>
+        <w:rPr>
+          <w:szCs w:val="20"/>
+        </w:rPr>
+        <w:t>boolean</w:t>
+      </w:r>
+      <w:proofErr w:type="spellEnd"/>
+      <w:r>
+        <w:rPr>
+          <w:szCs w:val="20"/>
+        </w:rPr>
+        <w:t xml:space="preserve"> to </w:t>
+      </w:r>
+      <w:proofErr w:type="spellStart"/>
+      <w:r>
+        <w:rPr>
+          <w:szCs w:val="20"/>
+        </w:rPr>
+        <w:t>ArrayList</w:t>
+      </w:r>
+      <w:proofErr w:type="spellEnd"/>
+      <w:r>
+        <w:rPr>
+          <w:szCs w:val="20"/>
+        </w:rPr>
+        <w:t>&lt;Integer&gt;</w:t>
+      </w:r>
+    </w:p>
+    <w:p>
+      <w:pPr>
+        <w:rPr>
+          <w:szCs w:val="20"/>
+        </w:rPr>
+      </w:pPr>
+      <w:r>
+        <w:rPr>
+          <w:szCs w:val="20"/>
+        </w:rPr>
+        <w:tab/>
+        <w:t xml:space="preserve">: To save </w:t>
+      </w:r>
+      <w:proofErr w:type="spellStart"/>
+      <w:r>
+        <w:rPr>
+          <w:szCs w:val="20"/>
+        </w:rPr>
+        <w:t>MovieList</w:t>
+      </w:r>
+      <w:proofErr w:type="spellEnd"/>
+      <w:r>
+        <w:rPr>
+          <w:szCs w:val="20"/>
+        </w:rPr>
+        <w:t xml:space="preserve"> </w:t>
+      </w:r>
+      <w:r>
+        <w:rPr>
+          <w:rFonts w:hint="eastAsia"/>
+          <w:szCs w:val="20"/>
+        </w:rPr>
+        <w:t>v</w:t>
+      </w:r>
+      <w:r>
+        <w:rPr>
+          <w:szCs w:val="20"/>
+        </w:rPr>
+        <w:t>ariable’s data in User class.</w:t>
+      </w:r>
+    </w:p>
+    <w:p>
+      <w:pPr>
+        <w:rPr>
+          <w:szCs w:val="20"/>
+        </w:rPr>
+      </w:pPr>
+      <w:r>
+        <w:rPr>
           <w:szCs w:val="20"/>
         </w:rPr>
         <w:t xml:space="preserve">- Remove Director ID and </w:t>
@@ -470,7 +614,6 @@
     <w:p>
       <w:pPr>
         <w:rPr>
-          <w:rFonts w:hint="eastAsia"/>
           <w:szCs w:val="20"/>
         </w:rPr>
       </w:pPr>
@@ -502,6 +645,7 @@
         <w:t xml:space="preserve"> Change parameter of </w:t>
       </w:r>
       <w:proofErr w:type="spellStart"/>
+      <w:proofErr w:type="gramStart"/>
       <w:r>
         <w:rPr>
           <w:szCs w:val="20"/>
@@ -509,6 +653,19 @@
         <w:t>provideMovieInfo</w:t>
       </w:r>
       <w:proofErr w:type="spellEnd"/>
+      <w:r>
+        <w:rPr>
+          <w:szCs w:val="20"/>
+        </w:rPr>
+        <w:t>(</w:t>
+      </w:r>
+      <w:proofErr w:type="gramEnd"/>
+      <w:r>
+        <w:rPr>
+          <w:szCs w:val="20"/>
+        </w:rPr>
+        <w:t>)</w:t>
+      </w:r>
       <w:r>
         <w:rPr>
           <w:szCs w:val="20"/>
@@ -567,6 +724,145 @@
           <w:szCs w:val="20"/>
         </w:rPr>
       </w:pPr>
+      <w:r>
+        <w:rPr>
+          <w:rFonts w:hint="eastAsia"/>
+          <w:szCs w:val="20"/>
+        </w:rPr>
+        <w:t>-</w:t>
+      </w:r>
+      <w:r>
+        <w:rPr>
+          <w:szCs w:val="20"/>
+        </w:rPr>
+        <w:t xml:space="preserve"> Change </w:t>
+      </w:r>
+      <w:r>
+        <w:rPr>
+          <w:szCs w:val="20"/>
+        </w:rPr>
+        <w:t xml:space="preserve">all </w:t>
+      </w:r>
+      <w:r>
+        <w:rPr>
+          <w:szCs w:val="20"/>
+        </w:rPr>
+        <w:t>parameter</w:t>
+      </w:r>
+      <w:r>
+        <w:rPr>
+          <w:szCs w:val="20"/>
+        </w:rPr>
+        <w:t xml:space="preserve"> type</w:t>
+      </w:r>
+      <w:r>
+        <w:rPr>
+          <w:szCs w:val="20"/>
+        </w:rPr>
+        <w:t xml:space="preserve"> of </w:t>
+      </w:r>
+      <w:proofErr w:type="gramStart"/>
+      <w:r>
+        <w:rPr>
+          <w:rFonts w:hint="eastAsia"/>
+          <w:szCs w:val="20"/>
+        </w:rPr>
+        <w:t>m</w:t>
+      </w:r>
+      <w:r>
+        <w:rPr>
+          <w:szCs w:val="20"/>
+        </w:rPr>
+        <w:t>atching(</w:t>
+      </w:r>
+      <w:proofErr w:type="gramEnd"/>
+      <w:r>
+        <w:rPr>
+          <w:szCs w:val="20"/>
+        </w:rPr>
+        <w:t xml:space="preserve">) and calculate() </w:t>
+      </w:r>
+      <w:r>
+        <w:rPr>
+          <w:szCs w:val="20"/>
+        </w:rPr>
+        <w:t xml:space="preserve">method of </w:t>
+      </w:r>
+      <w:proofErr w:type="spellStart"/>
+      <w:r>
+        <w:rPr>
+          <w:szCs w:val="20"/>
+        </w:rPr>
+        <w:t>OverallCal</w:t>
+      </w:r>
+      <w:proofErr w:type="spellEnd"/>
+      <w:r>
+        <w:rPr>
+          <w:szCs w:val="20"/>
+        </w:rPr>
+        <w:t xml:space="preserve"> class </w:t>
+      </w:r>
+      <w:r>
+        <w:rPr>
+          <w:szCs w:val="20"/>
+        </w:rPr>
+        <w:t>List&lt;Integer&gt;</w:t>
+      </w:r>
+      <w:r>
+        <w:rPr>
+          <w:szCs w:val="20"/>
+        </w:rPr>
+        <w:t xml:space="preserve"> to </w:t>
+      </w:r>
+      <w:proofErr w:type="spellStart"/>
+      <w:r>
+        <w:rPr>
+          <w:szCs w:val="20"/>
+        </w:rPr>
+        <w:t>ArrayList</w:t>
+      </w:r>
+      <w:proofErr w:type="spellEnd"/>
+      <w:r>
+        <w:rPr>
+          <w:szCs w:val="20"/>
+        </w:rPr>
+        <w:t>&lt;Integer&gt;</w:t>
+      </w:r>
+    </w:p>
+    <w:p>
+      <w:pPr>
+        <w:rPr>
+          <w:rFonts w:hint="eastAsia"/>
+          <w:szCs w:val="20"/>
+        </w:rPr>
+      </w:pPr>
+      <w:r>
+        <w:rPr>
+          <w:szCs w:val="20"/>
+        </w:rPr>
+        <w:tab/>
+        <w:t xml:space="preserve">: </w:t>
+      </w:r>
+      <w:r>
+        <w:rPr>
+          <w:szCs w:val="20"/>
+        </w:rPr>
+        <w:t xml:space="preserve">We do not use class inherited List class except </w:t>
+      </w:r>
+      <w:proofErr w:type="spellStart"/>
+      <w:r>
+        <w:rPr>
+          <w:szCs w:val="20"/>
+        </w:rPr>
+        <w:t>ArrayList</w:t>
+      </w:r>
+      <w:proofErr w:type="spellEnd"/>
+      <w:r>
+        <w:rPr>
+          <w:szCs w:val="20"/>
+        </w:rPr>
+        <w:t xml:space="preserve"> class.</w:t>
+      </w:r>
     </w:p>
     <w:p>
       <w:pPr>
@@ -574,9 +870,113 @@
         <w:wordWrap/>
         <w:autoSpaceDE/>
         <w:autoSpaceDN/>
-      </w:pPr>
-      <w:r>
-        <w:br w:type="page"/>
+        <w:rPr>
+          <w:szCs w:val="20"/>
+        </w:rPr>
+      </w:pPr>
+      <w:r>
+        <w:rPr>
+          <w:rFonts w:hint="eastAsia"/>
+          <w:szCs w:val="20"/>
+        </w:rPr>
+        <w:t>-</w:t>
+      </w:r>
+      <w:r>
+        <w:rPr>
+          <w:szCs w:val="20"/>
+        </w:rPr>
+        <w:t xml:space="preserve"> </w:t>
+      </w:r>
+      <w:r>
+        <w:rPr>
+          <w:szCs w:val="20"/>
+        </w:rPr>
+        <w:t xml:space="preserve">Change return type of </w:t>
+      </w:r>
+      <w:proofErr w:type="spellStart"/>
+      <w:proofErr w:type="gramStart"/>
+      <w:r>
+        <w:rPr>
+          <w:szCs w:val="20"/>
+        </w:rPr>
+        <w:t>getGenreScore</w:t>
+      </w:r>
+      <w:proofErr w:type="spellEnd"/>
+      <w:r>
+        <w:rPr>
+          <w:szCs w:val="20"/>
+        </w:rPr>
+        <w:t>(</w:t>
+      </w:r>
+      <w:proofErr w:type="gramEnd"/>
+      <w:r>
+        <w:rPr>
+          <w:szCs w:val="20"/>
+        </w:rPr>
+        <w:t xml:space="preserve">) method in </w:t>
+      </w:r>
+      <w:proofErr w:type="spellStart"/>
+      <w:r>
+        <w:rPr>
+          <w:szCs w:val="20"/>
+        </w:rPr>
+        <w:t>MovieGenreScore</w:t>
+      </w:r>
+      <w:proofErr w:type="spellEnd"/>
+      <w:r>
+        <w:rPr>
+          <w:szCs w:val="20"/>
+        </w:rPr>
+        <w:t xml:space="preserve"> class </w:t>
+      </w:r>
+      <w:r>
+        <w:rPr>
+          <w:szCs w:val="20"/>
+        </w:rPr>
+        <w:t xml:space="preserve">List&lt;Integer&gt; to </w:t>
+      </w:r>
+      <w:proofErr w:type="spellStart"/>
+      <w:r>
+        <w:rPr>
+          <w:szCs w:val="20"/>
+        </w:rPr>
+        <w:t>ArrayList</w:t>
+      </w:r>
+      <w:proofErr w:type="spellEnd"/>
+      <w:r>
+        <w:rPr>
+          <w:szCs w:val="20"/>
+        </w:rPr>
+        <w:t>&lt;Integer&gt;</w:t>
+      </w:r>
+    </w:p>
+    <w:p>
+      <w:pPr>
+        <w:rPr>
+          <w:rFonts w:hint="eastAsia"/>
+          <w:szCs w:val="20"/>
+        </w:rPr>
+      </w:pPr>
+      <w:r>
+        <w:rPr>
+          <w:szCs w:val="20"/>
+        </w:rPr>
+        <w:tab/>
+        <w:t xml:space="preserve">: We do not use class inherited List class except </w:t>
+      </w:r>
+      <w:proofErr w:type="spellStart"/>
+      <w:r>
+        <w:rPr>
+          <w:szCs w:val="20"/>
+        </w:rPr>
+        <w:t>ArrayList</w:t>
+      </w:r>
+      <w:proofErr w:type="spellEnd"/>
+      <w:r>
+        <w:rPr>
+          <w:szCs w:val="20"/>
+        </w:rPr>
+        <w:t xml:space="preserve"> class.</w:t>
       </w:r>
     </w:p>
     <w:p>
@@ -626,10 +1026,19 @@
     </w:p>
     <w:p>
       <w:r>
+        <w:t xml:space="preserve">- </w:t>
+      </w:r>
+      <w:r>
         <w:t>User class</w:t>
       </w:r>
-    </w:p>
-    <w:p>
+      <w:r>
+        <w:t>’s method has changed.</w:t>
+      </w:r>
+    </w:p>
+    <w:p>
+      <w:pPr>
+        <w:ind w:firstLine="800"/>
+      </w:pPr>
       <w:r>
         <w:t xml:space="preserve">- Rename </w:t>
       </w:r>
@@ -648,6 +1057,9 @@
       <w:proofErr w:type="spellEnd"/>
     </w:p>
     <w:p>
+      <w:pPr>
+        <w:ind w:firstLine="800"/>
+      </w:pPr>
       <w:r>
         <w:rPr>
           <w:rFonts w:hint="eastAsia"/>
@@ -668,7 +1080,16 @@
     </w:p>
     <w:p>
       <w:r>
-        <w:t xml:space="preserve">Add </w:t>
+        <w:t xml:space="preserve">- </w:t>
+      </w:r>
+      <w:r>
+        <w:t>Add</w:t>
+      </w:r>
+      <w:r>
+        <w:t>ed</w:t>
+      </w:r>
+      <w:r>
+        <w:t xml:space="preserve"> </w:t>
       </w:r>
       <w:proofErr w:type="spellStart"/>
       <w:r>
@@ -678,32 +1099,11 @@
       <w:r>
         <w:t xml:space="preserve"> class</w:t>
       </w:r>
-    </w:p>
-    <w:p>
       <w:r>
         <w:rPr>
           <w:rFonts w:hint="eastAsia"/>
         </w:rPr>
-        <w:t>-</w:t>
-      </w:r>
-      <w:r>
-        <w:t xml:space="preserve"> </w:t>
-      </w:r>
-      <w:proofErr w:type="spellStart"/>
-      <w:r>
-        <w:t>OverallCal</w:t>
-      </w:r>
-      <w:proofErr w:type="spellEnd"/>
-      <w:r>
-        <w:t xml:space="preserve"> </w:t>
-      </w:r>
-      <w:proofErr w:type="gramStart"/>
-      <w:r>
-        <w:t>class :</w:t>
-      </w:r>
-      <w:proofErr w:type="gramEnd"/>
-      <w:r>
-        <w:t xml:space="preserve"> </w:t>
+        <w:t>.</w:t>
       </w:r>
     </w:p>
     <w:p>
@@ -761,9 +1161,19 @@
     </w:p>
     <w:p>
       <w:r>
-        <w:t xml:space="preserve">Remove </w:t>
-      </w:r>
-      <w:proofErr w:type="spellStart"/>
+        <w:t xml:space="preserve">- </w:t>
+      </w:r>
+      <w:r>
+        <w:t>Remove</w:t>
+      </w:r>
+      <w:r>
+        <w:t>d</w:t>
+      </w:r>
+      <w:r>
+        <w:t xml:space="preserve"> </w:t>
+      </w:r>
+      <w:proofErr w:type="spellStart"/>
+      <w:proofErr w:type="gramStart"/>
       <w:r>
         <w:t>recommendationInfo</w:t>
       </w:r>
@@ -771,23 +1181,34 @@
       <w:r>
         <w:t>(</w:t>
       </w:r>
-      <w:proofErr w:type="gramStart"/>
+      <w:proofErr w:type="gramEnd"/>
       <w:r>
         <w:t>),</w:t>
       </w:r>
+      <w:r>
+        <w:t xml:space="preserve"> </w:t>
+      </w:r>
       <w:proofErr w:type="spellStart"/>
       <w:r>
         <w:t>loadMovieInfo</w:t>
       </w:r>
       <w:proofErr w:type="spellEnd"/>
-      <w:proofErr w:type="gramEnd"/>
       <w:r>
         <w:t>()</w:t>
       </w:r>
     </w:p>
     <w:p>
       <w:r>
-        <w:t xml:space="preserve">Edit </w:t>
+        <w:t xml:space="preserve">- </w:t>
+      </w:r>
+      <w:r>
+        <w:t>Edit</w:t>
+      </w:r>
+      <w:r>
+        <w:t>ed</w:t>
+      </w:r>
+      <w:r>
+        <w:t xml:space="preserve"> </w:t>
       </w:r>
       <w:proofErr w:type="spellStart"/>
       <w:proofErr w:type="gramStart"/>
@@ -1638,6 +2059,118 @@
     </w:lvl>
   </w:abstractNum>
   <w:abstractNum w:abstractNumId="5" w15:restartNumberingAfterBreak="0">
+    <w:nsid w:val="4EF13D16"/>
+    <w:multiLevelType w:val="hybridMultilevel"/>
+    <w:tmpl w:val="1E4A62A2"/>
+    <w:lvl w:ilvl="0" w:tplc="7870D258">
+      <w:numFmt w:val="bullet"/>
+      <w:lvlText w:val="-"/>
+      <w:lvlJc w:val="left"/>
+      <w:pPr>
+        <w:ind w:left="760" w:hanging="360"/>
+      </w:pPr>
+      <w:rPr>
+        <w:rFonts w:ascii="맑은 고딕" w:eastAsia="맑은 고딕" w:hAnsi="맑은 고딕" w:cstheme="minorBidi" w:hint="eastAsia"/>
+      </w:rPr>
+    </w:lvl>
+    <w:lvl w:ilvl="1" w:tplc="04090003" w:tentative="1">
+      <w:start w:val="1"/>
+      <w:numFmt w:val="bullet"/>
+      <w:lvlText w:val=""/>
+      <w:lvlJc w:val="left"/>
+      <w:pPr>
+        <w:ind w:left="1200" w:hanging="400"/>
+      </w:pPr>
+      <w:rPr>
+        <w:rFonts w:ascii="Wingdings" w:hAnsi="Wingdings" w:hint="default"/>
+      </w:rPr>
+    </w:lvl>
+    <w:lvl w:ilvl="2" w:tplc="04090005" w:tentative="1">
+      <w:start w:val="1"/>
+      <w:numFmt w:val="bullet"/>
+      <w:lvlText w:val=""/>
+      <w:lvlJc w:val="left"/>
+      <w:pPr>
+        <w:ind w:left="1600" w:hanging="400"/>
+      </w:pPr>
+      <w:rPr>
+        <w:rFonts w:ascii="Wingdings" w:hAnsi="Wingdings" w:hint="default"/>
+      </w:rPr>
+    </w:lvl>
+    <w:lvl w:ilvl="3" w:tplc="04090001" w:tentative="1">
+      <w:start w:val="1"/>
+      <w:numFmt w:val="bullet"/>
+      <w:lvlText w:val=""/>
+      <w:lvlJc w:val="left"/>
+      <w:pPr>
+        <w:ind w:left="2000" w:hanging="400"/>
+      </w:pPr>
+      <w:rPr>
+        <w:rFonts w:ascii="Wingdings" w:hAnsi="Wingdings" w:hint="default"/>
+      </w:rPr>
+    </w:lvl>
+    <w:lvl w:ilvl="4" w:tplc="04090003" w:tentative="1">
+      <w:start w:val="1"/>
+      <w:numFmt w:val="bullet"/>
+      <w:lvlText w:val=""/>
+      <w:lvlJc w:val="left"/>
+      <w:pPr>
+        <w:ind w:left="2400" w:hanging="400"/>
+      </w:pPr>
+      <w:rPr>
+        <w:rFonts w:ascii="Wingdings" w:hAnsi="Wingdings" w:hint="default"/>
+      </w:rPr>
+    </w:lvl>
+    <w:lvl w:ilvl="5" w:tplc="04090005" w:tentative="1">
+      <w:start w:val="1"/>
+      <w:numFmt w:val="bullet"/>
+      <w:lvlText w:val=""/>
+      <w:lvlJc w:val="left"/>
+      <w:pPr>
+        <w:ind w:left="2800" w:hanging="400"/>
+      </w:pPr>
+      <w:rPr>
+        <w:rFonts w:ascii="Wingdings" w:hAnsi="Wingdings" w:hint="default"/>
+      </w:rPr>
+    </w:lvl>
+    <w:lvl w:ilvl="6" w:tplc="04090001" w:tentative="1">
+      <w:start w:val="1"/>
+      <w:numFmt w:val="bullet"/>
+      <w:lvlText w:val=""/>
+      <w:lvlJc w:val="left"/>
+      <w:pPr>
+        <w:ind w:left="3200" w:hanging="400"/>
+      </w:pPr>
+      <w:rPr>
+        <w:rFonts w:ascii="Wingdings" w:hAnsi="Wingdings" w:hint="default"/>
+      </w:rPr>
+    </w:lvl>
+    <w:lvl w:ilvl="7" w:tplc="04090003" w:tentative="1">
+      <w:start w:val="1"/>
+      <w:numFmt w:val="bullet"/>
+      <w:lvlText w:val=""/>
+      <w:lvlJc w:val="left"/>
+      <w:pPr>
+        <w:ind w:left="3600" w:hanging="400"/>
+      </w:pPr>
+      <w:rPr>
+        <w:rFonts w:ascii="Wingdings" w:hAnsi="Wingdings" w:hint="default"/>
+      </w:rPr>
+    </w:lvl>
+    <w:lvl w:ilvl="8" w:tplc="04090005" w:tentative="1">
+      <w:start w:val="1"/>
+      <w:numFmt w:val="bullet"/>
+      <w:lvlText w:val=""/>
+      <w:lvlJc w:val="left"/>
+      <w:pPr>
+        <w:ind w:left="4000" w:hanging="400"/>
+      </w:pPr>
+      <w:rPr>
+        <w:rFonts w:ascii="Wingdings" w:hAnsi="Wingdings" w:hint="default"/>
+      </w:rPr>
+    </w:lvl>
+  </w:abstractNum>
+  <w:abstractNum w:abstractNumId="6" w15:restartNumberingAfterBreak="0">
     <w:nsid w:val="5AE255D5"/>
     <w:multiLevelType w:val="hybridMultilevel"/>
     <w:tmpl w:val="6000692E"/>
@@ -1749,7 +2282,231 @@
       </w:rPr>
     </w:lvl>
   </w:abstractNum>
-  <w:abstractNum w:abstractNumId="6" w15:restartNumberingAfterBreak="0">
+  <w:abstractNum w:abstractNumId="7" w15:restartNumberingAfterBreak="0">
+    <w:nsid w:val="6CA82825"/>
+    <w:multiLevelType w:val="hybridMultilevel"/>
+    <w:tmpl w:val="9ADA36C6"/>
+    <w:lvl w:ilvl="0" w:tplc="1A2E9F8E">
+      <w:numFmt w:val="bullet"/>
+      <w:lvlText w:val="-"/>
+      <w:lvlJc w:val="left"/>
+      <w:pPr>
+        <w:ind w:left="760" w:hanging="360"/>
+      </w:pPr>
+      <w:rPr>
+        <w:rFonts w:ascii="맑은 고딕" w:eastAsia="맑은 고딕" w:hAnsi="맑은 고딕" w:cstheme="minorBidi" w:hint="eastAsia"/>
+      </w:rPr>
+    </w:lvl>
+    <w:lvl w:ilvl="1" w:tplc="04090003" w:tentative="1">
+      <w:start w:val="1"/>
+      <w:numFmt w:val="bullet"/>
+      <w:lvlText w:val=""/>
+      <w:lvlJc w:val="left"/>
+      <w:pPr>
+        <w:ind w:left="1200" w:hanging="400"/>
+      </w:pPr>
+      <w:rPr>
+        <w:rFonts w:ascii="Wingdings" w:hAnsi="Wingdings" w:hint="default"/>
+      </w:rPr>
+    </w:lvl>
+    <w:lvl w:ilvl="2" w:tplc="04090005" w:tentative="1">
+      <w:start w:val="1"/>
+      <w:numFmt w:val="bullet"/>
+      <w:lvlText w:val=""/>
+      <w:lvlJc w:val="left"/>
+      <w:pPr>
+        <w:ind w:left="1600" w:hanging="400"/>
+      </w:pPr>
+      <w:rPr>
+        <w:rFonts w:ascii="Wingdings" w:hAnsi="Wingdings" w:hint="default"/>
+      </w:rPr>
+    </w:lvl>
+    <w:lvl w:ilvl="3" w:tplc="04090001" w:tentative="1">
+      <w:start w:val="1"/>
+      <w:numFmt w:val="bullet"/>
+      <w:lvlText w:val=""/>
+      <w:lvlJc w:val="left"/>
+      <w:pPr>
+        <w:ind w:left="2000" w:hanging="400"/>
+      </w:pPr>
+      <w:rPr>
+        <w:rFonts w:ascii="Wingdings" w:hAnsi="Wingdings" w:hint="default"/>
+      </w:rPr>
+    </w:lvl>
+    <w:lvl w:ilvl="4" w:tplc="04090003" w:tentative="1">
+      <w:start w:val="1"/>
+      <w:numFmt w:val="bullet"/>
+      <w:lvlText w:val=""/>
+      <w:lvlJc w:val="left"/>
+      <w:pPr>
+        <w:ind w:left="2400" w:hanging="400"/>
+      </w:pPr>
+      <w:rPr>
+        <w:rFonts w:ascii="Wingdings" w:hAnsi="Wingdings" w:hint="default"/>
+      </w:rPr>
+    </w:lvl>
+    <w:lvl w:ilvl="5" w:tplc="04090005" w:tentative="1">
+      <w:start w:val="1"/>
+      <w:numFmt w:val="bullet"/>
+      <w:lvlText w:val=""/>
+      <w:lvlJc w:val="left"/>
+      <w:pPr>
+        <w:ind w:left="2800" w:hanging="400"/>
+      </w:pPr>
+      <w:rPr>
+        <w:rFonts w:ascii="Wingdings" w:hAnsi="Wingdings" w:hint="default"/>
+      </w:rPr>
+    </w:lvl>
+    <w:lvl w:ilvl="6" w:tplc="04090001" w:tentative="1">
+      <w:start w:val="1"/>
+      <w:numFmt w:val="bullet"/>
+      <w:lvlText w:val=""/>
+      <w:lvlJc w:val="left"/>
+      <w:pPr>
+        <w:ind w:left="3200" w:hanging="400"/>
+      </w:pPr>
+      <w:rPr>
+        <w:rFonts w:ascii="Wingdings" w:hAnsi="Wingdings" w:hint="default"/>
+      </w:rPr>
+    </w:lvl>
+    <w:lvl w:ilvl="7" w:tplc="04090003" w:tentative="1">
+      <w:start w:val="1"/>
+      <w:numFmt w:val="bullet"/>
+      <w:lvlText w:val=""/>
+      <w:lvlJc w:val="left"/>
+      <w:pPr>
+        <w:ind w:left="3600" w:hanging="400"/>
+      </w:pPr>
+      <w:rPr>
+        <w:rFonts w:ascii="Wingdings" w:hAnsi="Wingdings" w:hint="default"/>
+      </w:rPr>
+    </w:lvl>
+    <w:lvl w:ilvl="8" w:tplc="04090005" w:tentative="1">
+      <w:start w:val="1"/>
+      <w:numFmt w:val="bullet"/>
+      <w:lvlText w:val=""/>
+      <w:lvlJc w:val="left"/>
+      <w:pPr>
+        <w:ind w:left="4000" w:hanging="400"/>
+      </w:pPr>
+      <w:rPr>
+        <w:rFonts w:ascii="Wingdings" w:hAnsi="Wingdings" w:hint="default"/>
+      </w:rPr>
+    </w:lvl>
+  </w:abstractNum>
+  <w:abstractNum w:abstractNumId="8" w15:restartNumberingAfterBreak="0">
+    <w:nsid w:val="79307F48"/>
+    <w:multiLevelType w:val="hybridMultilevel"/>
+    <w:tmpl w:val="EF2E534A"/>
+    <w:lvl w:ilvl="0" w:tplc="9DBCE612">
+      <w:numFmt w:val="bullet"/>
+      <w:lvlText w:val="-"/>
+      <w:lvlJc w:val="left"/>
+      <w:pPr>
+        <w:ind w:left="760" w:hanging="360"/>
+      </w:pPr>
+      <w:rPr>
+        <w:rFonts w:ascii="맑은 고딕" w:eastAsia="맑은 고딕" w:hAnsi="맑은 고딕" w:cstheme="minorBidi" w:hint="eastAsia"/>
+      </w:rPr>
+    </w:lvl>
+    <w:lvl w:ilvl="1" w:tplc="04090003" w:tentative="1">
+      <w:start w:val="1"/>
+      <w:numFmt w:val="bullet"/>
+      <w:lvlText w:val=""/>
+      <w:lvlJc w:val="left"/>
+      <w:pPr>
+        <w:ind w:left="1200" w:hanging="400"/>
+      </w:pPr>
+      <w:rPr>
+        <w:rFonts w:ascii="Wingdings" w:hAnsi="Wingdings" w:hint="default"/>
+      </w:rPr>
+    </w:lvl>
+    <w:lvl w:ilvl="2" w:tplc="04090005" w:tentative="1">
+      <w:start w:val="1"/>
+      <w:numFmt w:val="bullet"/>
+      <w:lvlText w:val=""/>
+      <w:lvlJc w:val="left"/>
+      <w:pPr>
+        <w:ind w:left="1600" w:hanging="400"/>
+      </w:pPr>
+      <w:rPr>
+        <w:rFonts w:ascii="Wingdings" w:hAnsi="Wingdings" w:hint="default"/>
+      </w:rPr>
+    </w:lvl>
+    <w:lvl w:ilvl="3" w:tplc="04090001" w:tentative="1">
+      <w:start w:val="1"/>
+      <w:numFmt w:val="bullet"/>
+      <w:lvlText w:val=""/>
+      <w:lvlJc w:val="left"/>
+      <w:pPr>
+        <w:ind w:left="2000" w:hanging="400"/>
+      </w:pPr>
+      <w:rPr>
+        <w:rFonts w:ascii="Wingdings" w:hAnsi="Wingdings" w:hint="default"/>
+      </w:rPr>
+    </w:lvl>
+    <w:lvl w:ilvl="4" w:tplc="04090003" w:tentative="1">
+      <w:start w:val="1"/>
+      <w:numFmt w:val="bullet"/>
+      <w:lvlText w:val=""/>
+      <w:lvlJc w:val="left"/>
+      <w:pPr>
+        <w:ind w:left="2400" w:hanging="400"/>
+      </w:pPr>
+      <w:rPr>
+        <w:rFonts w:ascii="Wingdings" w:hAnsi="Wingdings" w:hint="default"/>
+      </w:rPr>
+    </w:lvl>
+    <w:lvl w:ilvl="5" w:tplc="04090005" w:tentative="1">
+      <w:start w:val="1"/>
+      <w:numFmt w:val="bullet"/>
+      <w:lvlText w:val=""/>
+      <w:lvlJc w:val="left"/>
+      <w:pPr>
+        <w:ind w:left="2800" w:hanging="400"/>
+      </w:pPr>
+      <w:rPr>
+        <w:rFonts w:ascii="Wingdings" w:hAnsi="Wingdings" w:hint="default"/>
+      </w:rPr>
+    </w:lvl>
+    <w:lvl w:ilvl="6" w:tplc="04090001" w:tentative="1">
+      <w:start w:val="1"/>
+      <w:numFmt w:val="bullet"/>
+      <w:lvlText w:val=""/>
+      <w:lvlJc w:val="left"/>
+      <w:pPr>
+        <w:ind w:left="3200" w:hanging="400"/>
+      </w:pPr>
+      <w:rPr>
+        <w:rFonts w:ascii="Wingdings" w:hAnsi="Wingdings" w:hint="default"/>
+      </w:rPr>
+    </w:lvl>
+    <w:lvl w:ilvl="7" w:tplc="04090003" w:tentative="1">
+      <w:start w:val="1"/>
+      <w:numFmt w:val="bullet"/>
+      <w:lvlText w:val=""/>
+      <w:lvlJc w:val="left"/>
+      <w:pPr>
+        <w:ind w:left="3600" w:hanging="400"/>
+      </w:pPr>
+      <w:rPr>
+        <w:rFonts w:ascii="Wingdings" w:hAnsi="Wingdings" w:hint="default"/>
+      </w:rPr>
+    </w:lvl>
+    <w:lvl w:ilvl="8" w:tplc="04090005" w:tentative="1">
+      <w:start w:val="1"/>
+      <w:numFmt w:val="bullet"/>
+      <w:lvlText w:val=""/>
+      <w:lvlJc w:val="left"/>
+      <w:pPr>
+        <w:ind w:left="4000" w:hanging="400"/>
+      </w:pPr>
+      <w:rPr>
+        <w:rFonts w:ascii="Wingdings" w:hAnsi="Wingdings" w:hint="default"/>
+      </w:rPr>
+    </w:lvl>
+  </w:abstractNum>
+  <w:abstractNum w:abstractNumId="9" w15:restartNumberingAfterBreak="0">
     <w:nsid w:val="795A39A2"/>
     <w:multiLevelType w:val="hybridMultilevel"/>
     <w:tmpl w:val="95E6277C"/>
@@ -1874,13 +2631,22 @@
     <w:abstractNumId w:val="4"/>
   </w:num>
   <w:num w:numId="5">
-    <w:abstractNumId w:val="5"/>
+    <w:abstractNumId w:val="6"/>
   </w:num>
   <w:num w:numId="6">
     <w:abstractNumId w:val="0"/>
   </w:num>
   <w:num w:numId="7">
-    <w:abstractNumId w:val="6"/>
+    <w:abstractNumId w:val="9"/>
+  </w:num>
+  <w:num w:numId="8">
+    <w:abstractNumId w:val="8"/>
+  </w:num>
+  <w:num w:numId="9">
+    <w:abstractNumId w:val="7"/>
+  </w:num>
+  <w:num w:numId="10">
+    <w:abstractNumId w:val="5"/>
   </w:num>
 </w:numbering>
 </file>

</xml_diff>